<commit_message>
Update Menjacnica Projektni zahtev.docx
</commit_message>
<xml_diff>
--- a/Menjacnica Projektni zahtev.docx
+++ b/Menjacnica Projektni zahtev.docx
@@ -574,7 +574,7 @@
         <w:rPr>
           <w:sz w:val="28"/>
           <w:szCs w:val="28"/>
-          <w:lang w:val="en-US"/>
+          <w:lang w:val="sr-Cyrl-RS"/>
         </w:rPr>
         <w:t xml:space="preserve">, </w:t>
       </w:r>
@@ -999,8 +999,925 @@
           <w:lang w:val="de-DE"/>
         </w:rPr>
       </w:pPr>
+    </w:p>
+    <w:p>
+      <w:pPr>
+        <w:rPr>
+          <w:lang w:val="de-DE"/>
+        </w:rPr>
+      </w:pPr>
+    </w:p>
+    <w:p>
+      <w:pPr>
+        <w:rPr>
+          <w:lang w:val="de-DE"/>
+        </w:rPr>
+      </w:pPr>
+    </w:p>
+    <w:p>
+      <w:pPr>
+        <w:rPr>
+          <w:b/>
+          <w:sz w:val="32"/>
+          <w:szCs w:val="32"/>
+          <w:lang w:val="de-DE"/>
+        </w:rPr>
+      </w:pPr>
+      <w:r>
+        <w:rPr>
+          <w:b/>
+          <w:sz w:val="32"/>
+          <w:szCs w:val="32"/>
+          <w:lang w:val="de-DE"/>
+        </w:rPr>
+        <w:t>Priakz proizvoda</w:t>
+      </w:r>
+    </w:p>
+    <w:p>
+      <w:pPr>
+        <w:rPr>
+          <w:b/>
+          <w:szCs w:val="24"/>
+          <w:lang w:val="de-DE"/>
+        </w:rPr>
+      </w:pPr>
+      <w:r>
+        <w:rPr>
+          <w:b/>
+          <w:szCs w:val="24"/>
+          <w:lang w:val="de-DE"/>
+        </w:rPr>
+        <w:t>Ime programa</w:t>
+      </w:r>
+    </w:p>
+    <w:p>
+      <w:pPr>
+        <w:rPr>
+          <w:szCs w:val="24"/>
+          <w:lang w:val="de-DE"/>
+        </w:rPr>
+      </w:pPr>
+      <w:r>
+        <w:rPr>
+          <w:szCs w:val="24"/>
+          <w:lang w:val="de-DE"/>
+        </w:rPr>
+        <w:t>Balka Express</w:t>
+      </w:r>
+    </w:p>
+    <w:p>
+      <w:pPr>
+        <w:rPr>
+          <w:b/>
+          <w:szCs w:val="24"/>
+          <w:lang w:val="de-DE"/>
+        </w:rPr>
+      </w:pPr>
+      <w:r>
+        <w:rPr>
+          <w:b/>
+          <w:szCs w:val="24"/>
+          <w:lang w:val="de-DE"/>
+        </w:rPr>
+        <w:t>2. Opis proizvoda</w:t>
+      </w:r>
+    </w:p>
+    <w:p>
+      <w:pPr>
+        <w:rPr>
+          <w:szCs w:val="24"/>
+          <w:lang w:val="de-DE"/>
+        </w:rPr>
+      </w:pPr>
+      <w:r>
+        <w:rPr>
+          <w:szCs w:val="24"/>
+          <w:lang w:val="de-DE"/>
+        </w:rPr>
+        <w:t xml:space="preserve">Balkan Exrpess je aplikacija dizajnirana da omoguci laksu  konverziju </w:t>
+      </w:r>
+      <w:r>
+        <w:rPr>
+          <w:szCs w:val="24"/>
+          <w:lang w:val="de-DE"/>
+        </w:rPr>
+        <w:t xml:space="preserve">valuta sto omogucava brze obavljanje </w:t>
+      </w:r>
+      <w:r>
+        <w:rPr>
+          <w:szCs w:val="24"/>
+          <w:lang w:val="de-DE"/>
+        </w:rPr>
+        <w:t>konverzija valuta, pregleda kursa, vodjenja evidencija i generisanje izvestaja.</w:t>
+      </w:r>
+    </w:p>
+    <w:p>
+      <w:pPr>
+        <w:rPr>
+          <w:szCs w:val="24"/>
+          <w:lang w:val="de-DE"/>
+        </w:rPr>
+      </w:pPr>
+      <w:r>
+        <w:rPr>
+          <w:szCs w:val="24"/>
+          <w:lang w:val="de-DE"/>
+        </w:rPr>
+        <w:t>Kljucne funkcionalnosti</w:t>
+      </w:r>
+    </w:p>
+    <w:p>
+      <w:pPr>
+        <w:pStyle w:val="ListParagraph"/>
+        <w:numPr>
+          <w:ilvl w:val="0"/>
+          <w:numId w:val="2"/>
+        </w:numPr>
+        <w:rPr>
+          <w:lang w:val="de-DE"/>
+        </w:rPr>
+      </w:pPr>
+      <w:r>
+        <w:rPr>
+          <w:lang w:val="de-DE"/>
+        </w:rPr>
+        <w:t>Prikaz kursa valuta</w:t>
+      </w:r>
+    </w:p>
+    <w:p>
+      <w:pPr>
+        <w:pStyle w:val="ListParagraph"/>
+        <w:ind w:left="1080"/>
+        <w:rPr>
+          <w:lang w:val="de-DE"/>
+        </w:rPr>
+      </w:pPr>
+      <w:r>
+        <w:rPr>
+          <w:lang w:val="de-DE"/>
+        </w:rPr>
+        <w:t>Sistem preuzima kurseve valuta iz relevantnih izovra i omog</w:t>
+      </w:r>
+      <w:r>
+        <w:rPr>
+          <w:lang w:val="de-DE"/>
+        </w:rPr>
+        <w:t>ucava prikaz kursen liste u realnom vremenu.</w:t>
+      </w:r>
+    </w:p>
+    <w:p>
+      <w:pPr>
+        <w:pStyle w:val="ListParagraph"/>
+        <w:numPr>
+          <w:ilvl w:val="0"/>
+          <w:numId w:val="2"/>
+        </w:numPr>
+        <w:rPr>
+          <w:lang w:val="de-DE"/>
+        </w:rPr>
+      </w:pPr>
+      <w:r>
+        <w:rPr>
+          <w:lang w:val="de-DE"/>
+        </w:rPr>
+        <w:t>Konverzija valuta:  Korisnci mogu uneti iznos i odabrati valutu koju z</w:t>
+      </w:r>
+      <w:r>
+        <w:rPr>
+          <w:lang w:val="de-DE"/>
+        </w:rPr>
+        <w:t>ele da konvertuju .</w:t>
+      </w:r>
+    </w:p>
+    <w:p>
+      <w:pPr>
+        <w:pStyle w:val="ListParagraph"/>
+        <w:numPr>
+          <w:ilvl w:val="0"/>
+          <w:numId w:val="2"/>
+        </w:numPr>
+      </w:pPr>
+      <w:r>
+        <w:t xml:space="preserve"> </w:t>
+      </w:r>
+      <w:proofErr w:type="spellStart"/>
+      <w:r>
+        <w:t>Evidencija</w:t>
+      </w:r>
+      <w:proofErr w:type="spellEnd"/>
+      <w:r>
+        <w:t xml:space="preserve"> </w:t>
+      </w:r>
+      <w:proofErr w:type="spellStart"/>
+      <w:r>
+        <w:t>transakcija</w:t>
+      </w:r>
+      <w:proofErr w:type="spellEnd"/>
+      <w:r>
+        <w:t xml:space="preserve">: </w:t>
+      </w:r>
+      <w:r>
+        <w:t xml:space="preserve"> </w:t>
+      </w:r>
+      <w:proofErr w:type="spellStart"/>
+      <w:r>
+        <w:t>Izvrsene</w:t>
+      </w:r>
+      <w:proofErr w:type="spellEnd"/>
+      <w:r>
+        <w:t xml:space="preserve"> </w:t>
+      </w:r>
+      <w:proofErr w:type="spellStart"/>
+      <w:r>
+        <w:t>transakcije</w:t>
+      </w:r>
+      <w:proofErr w:type="spellEnd"/>
+      <w:r>
+        <w:t xml:space="preserve"> se </w:t>
+      </w:r>
+      <w:proofErr w:type="spellStart"/>
+      <w:r>
+        <w:t>ev</w:t>
+      </w:r>
+      <w:r>
+        <w:t>identiraju</w:t>
+      </w:r>
+      <w:proofErr w:type="spellEnd"/>
+      <w:r>
+        <w:t xml:space="preserve"> </w:t>
+      </w:r>
+      <w:proofErr w:type="gramStart"/>
+      <w:r>
+        <w:t xml:space="preserve">u  </w:t>
+      </w:r>
+      <w:proofErr w:type="spellStart"/>
+      <w:r>
+        <w:t>bazi</w:t>
+      </w:r>
+      <w:proofErr w:type="spellEnd"/>
+      <w:proofErr w:type="gramEnd"/>
+      <w:r>
+        <w:t xml:space="preserve"> </w:t>
+      </w:r>
+      <w:proofErr w:type="spellStart"/>
+      <w:r>
+        <w:t>podataka</w:t>
+      </w:r>
+      <w:proofErr w:type="spellEnd"/>
+      <w:r>
+        <w:t>.</w:t>
+      </w:r>
+    </w:p>
+    <w:p>
+      <w:pPr>
+        <w:pStyle w:val="ListParagraph"/>
+        <w:numPr>
+          <w:ilvl w:val="0"/>
+          <w:numId w:val="2"/>
+        </w:numPr>
+      </w:pPr>
+      <w:proofErr w:type="spellStart"/>
+      <w:r>
+        <w:lastRenderedPageBreak/>
+        <w:t>Generisnje</w:t>
+      </w:r>
+      <w:proofErr w:type="spellEnd"/>
+      <w:r>
+        <w:t xml:space="preserve"> </w:t>
+      </w:r>
+      <w:proofErr w:type="spellStart"/>
+      <w:r>
+        <w:t>izvestaja</w:t>
+      </w:r>
+      <w:proofErr w:type="spellEnd"/>
+      <w:r>
+        <w:t xml:space="preserve">:  </w:t>
+      </w:r>
+      <w:proofErr w:type="spellStart"/>
+      <w:r>
+        <w:t>Generise</w:t>
+      </w:r>
+      <w:proofErr w:type="spellEnd"/>
+      <w:r>
+        <w:t xml:space="preserve"> </w:t>
+      </w:r>
+      <w:proofErr w:type="spellStart"/>
+      <w:r>
+        <w:t>dnevni</w:t>
+      </w:r>
+      <w:proofErr w:type="spellEnd"/>
+      <w:r>
+        <w:t xml:space="preserve">, </w:t>
+      </w:r>
+      <w:proofErr w:type="spellStart"/>
+      <w:r>
+        <w:t>mesecni</w:t>
+      </w:r>
+      <w:proofErr w:type="spellEnd"/>
+      <w:r>
+        <w:t xml:space="preserve"> i </w:t>
+      </w:r>
+      <w:proofErr w:type="spellStart"/>
+      <w:r>
+        <w:t>godisnji</w:t>
+      </w:r>
+      <w:proofErr w:type="spellEnd"/>
+      <w:r>
+        <w:t xml:space="preserve"> </w:t>
+      </w:r>
+      <w:proofErr w:type="spellStart"/>
+      <w:r>
+        <w:t>i</w:t>
+      </w:r>
+      <w:r>
+        <w:t>zvestaj</w:t>
+      </w:r>
+      <w:proofErr w:type="spellEnd"/>
+      <w:r>
+        <w:t xml:space="preserve"> o </w:t>
+      </w:r>
+      <w:proofErr w:type="spellStart"/>
+      <w:r>
+        <w:t>transkacijama</w:t>
+      </w:r>
+      <w:proofErr w:type="spellEnd"/>
+      <w:r>
+        <w:t>.</w:t>
+      </w:r>
+    </w:p>
+    <w:p>
+      <w:pPr>
+        <w:pStyle w:val="ListParagraph"/>
+        <w:ind w:left="1080"/>
+      </w:pPr>
+    </w:p>
+    <w:p>
+      <w:pPr>
+        <w:pStyle w:val="ListParagraph"/>
+        <w:ind w:left="1080"/>
+      </w:pPr>
+    </w:p>
+    <w:p>
+      <w:pPr>
+        <w:pStyle w:val="ListParagraph"/>
+        <w:ind w:left="1080"/>
+        <w:rPr>
+          <w:sz w:val="32"/>
+          <w:szCs w:val="32"/>
+        </w:rPr>
+      </w:pPr>
+      <w:proofErr w:type="spellStart"/>
+      <w:r>
+        <w:rPr>
+          <w:sz w:val="32"/>
+          <w:szCs w:val="32"/>
+        </w:rPr>
+        <w:t>Kljucne</w:t>
+      </w:r>
+      <w:proofErr w:type="spellEnd"/>
+      <w:r>
+        <w:rPr>
+          <w:sz w:val="32"/>
+          <w:szCs w:val="32"/>
+        </w:rPr>
+        <w:t xml:space="preserve"> </w:t>
+      </w:r>
+      <w:proofErr w:type="spellStart"/>
+      <w:r>
+        <w:rPr>
+          <w:sz w:val="32"/>
+          <w:szCs w:val="32"/>
+        </w:rPr>
+        <w:t>karakteristike</w:t>
+      </w:r>
+      <w:proofErr w:type="spellEnd"/>
+      <w:r>
+        <w:rPr>
+          <w:sz w:val="32"/>
+          <w:szCs w:val="32"/>
+        </w:rPr>
+        <w:t xml:space="preserve"> </w:t>
+      </w:r>
+      <w:proofErr w:type="spellStart"/>
+      <w:r>
+        <w:rPr>
+          <w:sz w:val="32"/>
+          <w:szCs w:val="32"/>
+        </w:rPr>
+        <w:t>proizvoda</w:t>
+      </w:r>
+      <w:proofErr w:type="spellEnd"/>
+    </w:p>
+    <w:p>
+      <w:pPr>
+        <w:pStyle w:val="ListParagraph"/>
+        <w:ind w:left="1080"/>
+      </w:pPr>
+    </w:p>
+    <w:p>
+      <w:pPr>
+        <w:pStyle w:val="ListParagraph"/>
+        <w:ind w:left="1080"/>
+      </w:pPr>
+      <w:proofErr w:type="spellStart"/>
+      <w:r>
+        <w:rPr>
+          <w:b/>
+        </w:rPr>
+        <w:t>Jednostavnost</w:t>
+      </w:r>
+      <w:proofErr w:type="spellEnd"/>
+      <w:r>
+        <w:rPr>
+          <w:b/>
+        </w:rPr>
+        <w:t xml:space="preserve"> </w:t>
+      </w:r>
+      <w:proofErr w:type="spellStart"/>
+      <w:r>
+        <w:rPr>
+          <w:b/>
+        </w:rPr>
+        <w:t>upotrebe</w:t>
+      </w:r>
+      <w:proofErr w:type="spellEnd"/>
+      <w:r>
+        <w:t xml:space="preserve">: </w:t>
+      </w:r>
+      <w:proofErr w:type="spellStart"/>
+      <w:r>
+        <w:t>Jednostavan</w:t>
+      </w:r>
+      <w:proofErr w:type="spellEnd"/>
+      <w:r>
+        <w:t xml:space="preserve"> </w:t>
+      </w:r>
+      <w:proofErr w:type="spellStart"/>
+      <w:r>
+        <w:t>interfejs</w:t>
+      </w:r>
+      <w:proofErr w:type="spellEnd"/>
+      <w:r>
+        <w:t xml:space="preserve">, </w:t>
+      </w:r>
+      <w:proofErr w:type="spellStart"/>
+      <w:r>
+        <w:t>prilagodjen</w:t>
+      </w:r>
+      <w:proofErr w:type="spellEnd"/>
+      <w:r>
+        <w:t xml:space="preserve"> </w:t>
+      </w:r>
+      <w:proofErr w:type="spellStart"/>
+      <w:r>
+        <w:t>potrebama</w:t>
+      </w:r>
+      <w:proofErr w:type="spellEnd"/>
+      <w:r>
+        <w:t xml:space="preserve"> </w:t>
+      </w:r>
+      <w:proofErr w:type="spellStart"/>
+      <w:r>
+        <w:t>korisnika</w:t>
+      </w:r>
+      <w:proofErr w:type="spellEnd"/>
+      <w:r>
+        <w:t xml:space="preserve"> </w:t>
+      </w:r>
+      <w:r>
+        <w:t xml:space="preserve">i </w:t>
+      </w:r>
+      <w:proofErr w:type="spellStart"/>
+      <w:r>
+        <w:t>radnika</w:t>
+      </w:r>
+      <w:proofErr w:type="spellEnd"/>
+      <w:r>
+        <w:t>.</w:t>
+      </w:r>
+    </w:p>
+    <w:p>
+      <w:pPr>
+        <w:pStyle w:val="ListParagraph"/>
+        <w:ind w:left="1080"/>
+      </w:pPr>
+      <w:proofErr w:type="spellStart"/>
+      <w:r>
+        <w:rPr>
+          <w:b/>
+        </w:rPr>
+        <w:t>Preciznost</w:t>
+      </w:r>
+      <w:proofErr w:type="spellEnd"/>
+      <w:r>
+        <w:t>:</w:t>
+      </w:r>
+      <w:r>
+        <w:t xml:space="preserve">  </w:t>
+      </w:r>
+      <w:proofErr w:type="spellStart"/>
+      <w:r>
+        <w:t>Sistem</w:t>
+      </w:r>
+      <w:proofErr w:type="spellEnd"/>
+      <w:r>
+        <w:t xml:space="preserve"> </w:t>
+      </w:r>
+      <w:proofErr w:type="spellStart"/>
+      <w:r>
+        <w:t>smanjuje</w:t>
+      </w:r>
+      <w:proofErr w:type="spellEnd"/>
+      <w:r>
+        <w:t xml:space="preserve"> </w:t>
+      </w:r>
+      <w:proofErr w:type="spellStart"/>
+      <w:r>
+        <w:t>rizik</w:t>
+      </w:r>
+      <w:proofErr w:type="spellEnd"/>
+      <w:r>
+        <w:t xml:space="preserve"> </w:t>
+      </w:r>
+      <w:proofErr w:type="spellStart"/>
+      <w:proofErr w:type="gramStart"/>
+      <w:r>
+        <w:t>od</w:t>
+      </w:r>
+      <w:proofErr w:type="spellEnd"/>
+      <w:proofErr w:type="gramEnd"/>
+      <w:r>
+        <w:t xml:space="preserve"> </w:t>
+      </w:r>
+      <w:proofErr w:type="spellStart"/>
+      <w:r>
+        <w:t>mogucih</w:t>
+      </w:r>
+      <w:proofErr w:type="spellEnd"/>
+      <w:r>
+        <w:t xml:space="preserve"> </w:t>
+      </w:r>
+      <w:proofErr w:type="spellStart"/>
+      <w:r>
+        <w:t>gresaka</w:t>
+      </w:r>
+      <w:proofErr w:type="spellEnd"/>
+      <w:r>
+        <w:t>.</w:t>
+      </w:r>
+    </w:p>
+    <w:p>
+      <w:pPr>
+        <w:pStyle w:val="ListParagraph"/>
+        <w:ind w:left="1080"/>
+      </w:pPr>
+    </w:p>
+    <w:p>
+      <w:pPr>
+        <w:pStyle w:val="ListParagraph"/>
+        <w:ind w:left="1080"/>
+      </w:pPr>
+    </w:p>
+    <w:p>
+      <w:pPr>
+        <w:pStyle w:val="ListParagraph"/>
+        <w:ind w:left="1080"/>
+      </w:pPr>
+    </w:p>
+    <w:p>
+      <w:pPr>
+        <w:pStyle w:val="ListParagraph"/>
+        <w:ind w:left="1080"/>
+        <w:rPr>
+          <w:b/>
+          <w:sz w:val="32"/>
+          <w:szCs w:val="32"/>
+        </w:rPr>
+      </w:pPr>
+      <w:proofErr w:type="spellStart"/>
+      <w:r>
+        <w:rPr>
+          <w:b/>
+          <w:sz w:val="32"/>
+          <w:szCs w:val="32"/>
+        </w:rPr>
+        <w:t>Tehnicke</w:t>
+      </w:r>
+      <w:proofErr w:type="spellEnd"/>
+      <w:r>
+        <w:rPr>
+          <w:b/>
+          <w:sz w:val="32"/>
+          <w:szCs w:val="32"/>
+        </w:rPr>
+        <w:t xml:space="preserve"> </w:t>
+      </w:r>
+      <w:proofErr w:type="spellStart"/>
+      <w:r>
+        <w:rPr>
+          <w:b/>
+          <w:sz w:val="32"/>
+          <w:szCs w:val="32"/>
+        </w:rPr>
+        <w:t>specifikacije</w:t>
+      </w:r>
+      <w:proofErr w:type="spellEnd"/>
+    </w:p>
+    <w:p>
+      <w:pPr>
+        <w:pStyle w:val="ListParagraph"/>
+        <w:ind w:left="1080"/>
+        <w:rPr>
+          <w:b/>
+          <w:sz w:val="32"/>
+          <w:szCs w:val="32"/>
+        </w:rPr>
+      </w:pPr>
+    </w:p>
+    <w:p>
+      <w:pPr>
+        <w:pStyle w:val="ListParagraph"/>
+        <w:tabs>
+          <w:tab w:val="left" w:pos="2552"/>
+        </w:tabs>
+        <w:ind w:left="1080"/>
+      </w:pPr>
+      <w:proofErr w:type="spellStart"/>
+      <w:r>
+        <w:rPr>
+          <w:b/>
+        </w:rPr>
+        <w:t>Okruzenje</w:t>
+      </w:r>
+      <w:proofErr w:type="spellEnd"/>
+      <w:r>
+        <w:rPr>
+          <w:b/>
+        </w:rPr>
+        <w:t xml:space="preserve">: </w:t>
+      </w:r>
+      <w:proofErr w:type="spellStart"/>
+      <w:r>
+        <w:t>Apliakcija</w:t>
+      </w:r>
+      <w:proofErr w:type="spellEnd"/>
+      <w:r>
+        <w:t xml:space="preserve"> se </w:t>
+      </w:r>
+      <w:proofErr w:type="spellStart"/>
+      <w:r>
+        <w:t>koristi</w:t>
+      </w:r>
+      <w:proofErr w:type="spellEnd"/>
+      <w:r>
+        <w:t xml:space="preserve"> </w:t>
+      </w:r>
+      <w:proofErr w:type="spellStart"/>
+      <w:proofErr w:type="gramStart"/>
+      <w:r>
+        <w:t>na</w:t>
+      </w:r>
+      <w:proofErr w:type="spellEnd"/>
+      <w:proofErr w:type="gramEnd"/>
+      <w:r>
+        <w:t xml:space="preserve"> </w:t>
+      </w:r>
+      <w:proofErr w:type="spellStart"/>
+      <w:r>
+        <w:t>ra</w:t>
+      </w:r>
+      <w:r>
+        <w:t>zlicitim</w:t>
+      </w:r>
+      <w:proofErr w:type="spellEnd"/>
+      <w:r>
+        <w:t xml:space="preserve"> </w:t>
+      </w:r>
+      <w:proofErr w:type="spellStart"/>
+      <w:r>
+        <w:t>uredjajima</w:t>
+      </w:r>
+      <w:proofErr w:type="spellEnd"/>
+      <w:r>
+        <w:t xml:space="preserve"> (</w:t>
+      </w:r>
+      <w:proofErr w:type="spellStart"/>
+      <w:r>
+        <w:t>mobilni</w:t>
+      </w:r>
+      <w:proofErr w:type="spellEnd"/>
+      <w:r>
+        <w:t xml:space="preserve"> </w:t>
+      </w:r>
+      <w:proofErr w:type="spellStart"/>
+      <w:r>
+        <w:t>uredjaji</w:t>
+      </w:r>
+      <w:proofErr w:type="spellEnd"/>
+      <w:r>
+        <w:t xml:space="preserve">, </w:t>
+      </w:r>
+      <w:proofErr w:type="spellStart"/>
+      <w:r>
+        <w:t>racunar</w:t>
+      </w:r>
+      <w:proofErr w:type="spellEnd"/>
+      <w:r>
+        <w:t xml:space="preserve">) </w:t>
+      </w:r>
+      <w:proofErr w:type="spellStart"/>
+      <w:r>
+        <w:t>shodno</w:t>
+      </w:r>
+      <w:proofErr w:type="spellEnd"/>
+      <w:r>
+        <w:t xml:space="preserve"> tome </w:t>
+      </w:r>
+      <w:proofErr w:type="spellStart"/>
+      <w:r>
+        <w:t>treba</w:t>
+      </w:r>
+      <w:proofErr w:type="spellEnd"/>
+      <w:r>
+        <w:t xml:space="preserve"> </w:t>
+      </w:r>
+      <w:proofErr w:type="spellStart"/>
+      <w:r>
+        <w:t>biti</w:t>
+      </w:r>
+      <w:proofErr w:type="spellEnd"/>
+      <w:r>
+        <w:t xml:space="preserve"> </w:t>
+      </w:r>
+      <w:proofErr w:type="spellStart"/>
+      <w:r>
+        <w:t>optimizovan</w:t>
+      </w:r>
+      <w:proofErr w:type="spellEnd"/>
+      <w:r>
+        <w:t xml:space="preserve"> </w:t>
+      </w:r>
+      <w:proofErr w:type="spellStart"/>
+      <w:r>
+        <w:t>za</w:t>
+      </w:r>
+      <w:proofErr w:type="spellEnd"/>
+      <w:r>
+        <w:t xml:space="preserve"> </w:t>
+      </w:r>
+      <w:proofErr w:type="spellStart"/>
+      <w:r>
+        <w:t>razlicite</w:t>
+      </w:r>
+      <w:proofErr w:type="spellEnd"/>
+      <w:r>
+        <w:t xml:space="preserve"> </w:t>
+      </w:r>
+      <w:proofErr w:type="spellStart"/>
+      <w:r>
+        <w:t>velicine</w:t>
+      </w:r>
+      <w:proofErr w:type="spellEnd"/>
+      <w:r>
+        <w:t xml:space="preserve"> </w:t>
+      </w:r>
+      <w:proofErr w:type="spellStart"/>
+      <w:r>
+        <w:t>ekrana</w:t>
+      </w:r>
+      <w:proofErr w:type="spellEnd"/>
+      <w:r>
+        <w:t>.</w:t>
+      </w:r>
+    </w:p>
+    <w:p>
+      <w:pPr>
+        <w:pStyle w:val="ListParagraph"/>
+        <w:tabs>
+          <w:tab w:val="left" w:pos="2552"/>
+        </w:tabs>
+        <w:ind w:left="1080"/>
+        <w:rPr>
+          <w:lang w:val="de-DE"/>
+        </w:rPr>
+      </w:pPr>
+      <w:r>
+        <w:rPr>
+          <w:b/>
+          <w:lang w:val="de-DE"/>
+        </w:rPr>
+        <w:t>Integraciaj</w:t>
+      </w:r>
+      <w:r>
+        <w:rPr>
+          <w:b/>
+          <w:lang w:val="de-DE"/>
+        </w:rPr>
+        <w:t>a</w:t>
+      </w:r>
+      <w:r>
+        <w:rPr>
+          <w:b/>
+          <w:lang w:val="de-DE"/>
+        </w:rPr>
+        <w:t>:</w:t>
+      </w:r>
+      <w:r>
+        <w:rPr>
+          <w:lang w:val="de-DE"/>
+        </w:rPr>
+        <w:t xml:space="preserve"> Sistem je integrisan sa</w:t>
+      </w:r>
+      <w:r>
+        <w:rPr>
+          <w:lang w:val="de-DE"/>
+        </w:rPr>
+        <w:t xml:space="preserve"> bankraskim sistemima i eksternim API-jem za automatsko preuzimanje kursa</w:t>
+      </w:r>
+    </w:p>
+    <w:p>
+      <w:pPr>
+        <w:pStyle w:val="ListParagraph"/>
+        <w:tabs>
+          <w:tab w:val="left" w:pos="2552"/>
+        </w:tabs>
+        <w:ind w:left="1080"/>
+        <w:rPr>
+          <w:lang w:val="de-DE"/>
+        </w:rPr>
+      </w:pPr>
+    </w:p>
+    <w:p>
+      <w:pPr>
+        <w:pStyle w:val="ListParagraph"/>
+        <w:tabs>
+          <w:tab w:val="left" w:pos="2552"/>
+        </w:tabs>
+        <w:ind w:left="1080"/>
+        <w:rPr>
+          <w:sz w:val="32"/>
+          <w:szCs w:val="32"/>
+          <w:lang w:val="de-DE"/>
+        </w:rPr>
+      </w:pPr>
       <w:bookmarkStart w:id="0" w:name="_GoBack"/>
       <w:bookmarkEnd w:id="0"/>
+    </w:p>
+    <w:p>
+      <w:pPr>
+        <w:pStyle w:val="ListParagraph"/>
+        <w:tabs>
+          <w:tab w:val="left" w:pos="2552"/>
+        </w:tabs>
+        <w:ind w:left="1080"/>
+        <w:rPr>
+          <w:lang w:val="de-DE"/>
+        </w:rPr>
+      </w:pPr>
+    </w:p>
+    <w:p>
+      <w:pPr>
+        <w:pStyle w:val="ListParagraph"/>
+        <w:tabs>
+          <w:tab w:val="left" w:pos="2552"/>
+        </w:tabs>
+        <w:ind w:left="1080"/>
+        <w:rPr>
+          <w:lang w:val="de-DE"/>
+        </w:rPr>
+      </w:pPr>
+    </w:p>
+    <w:p>
+      <w:pPr>
+        <w:pStyle w:val="ListParagraph"/>
+        <w:ind w:left="1080"/>
+        <w:rPr>
+          <w:lang w:val="de-DE"/>
+        </w:rPr>
+      </w:pPr>
+    </w:p>
+    <w:p>
+      <w:pPr>
+        <w:rPr>
+          <w:szCs w:val="24"/>
+          <w:lang w:val="de-DE"/>
+        </w:rPr>
+      </w:pPr>
+    </w:p>
+    <w:p>
+      <w:pPr>
+        <w:rPr>
+          <w:szCs w:val="24"/>
+          <w:lang w:val="de-DE"/>
+        </w:rPr>
+      </w:pPr>
+    </w:p>
+    <w:p>
+      <w:pPr>
+        <w:rPr>
+          <w:lang w:val="de-DE"/>
+        </w:rPr>
+      </w:pPr>
     </w:p>
     <w:p>
       <w:pPr>
@@ -1135,8 +2052,100 @@
       </w:rPr>
     </w:lvl>
   </w:abstractNum>
+  <w:abstractNum w:abstractNumId="1">
+    <w:nsid w:val="25015535"/>
+    <w:multiLevelType w:val="hybridMultilevel"/>
+    <w:tmpl w:val="26E2FDB8"/>
+    <w:lvl w:ilvl="0" w:tplc="8D44FC6A">
+      <w:start w:val="1"/>
+      <w:numFmt w:val="decimal"/>
+      <w:lvlText w:val="%1."/>
+      <w:lvlJc w:val="left"/>
+      <w:pPr>
+        <w:ind w:left="1080" w:hanging="360"/>
+      </w:pPr>
+      <w:rPr>
+        <w:rFonts w:hint="default"/>
+      </w:rPr>
+    </w:lvl>
+    <w:lvl w:ilvl="1" w:tplc="04090019" w:tentative="1">
+      <w:start w:val="1"/>
+      <w:numFmt w:val="lowerLetter"/>
+      <w:lvlText w:val="%2."/>
+      <w:lvlJc w:val="left"/>
+      <w:pPr>
+        <w:ind w:left="1800" w:hanging="360"/>
+      </w:pPr>
+    </w:lvl>
+    <w:lvl w:ilvl="2" w:tplc="0409001B" w:tentative="1">
+      <w:start w:val="1"/>
+      <w:numFmt w:val="lowerRoman"/>
+      <w:lvlText w:val="%3."/>
+      <w:lvlJc w:val="right"/>
+      <w:pPr>
+        <w:ind w:left="2520" w:hanging="180"/>
+      </w:pPr>
+    </w:lvl>
+    <w:lvl w:ilvl="3" w:tplc="0409000F" w:tentative="1">
+      <w:start w:val="1"/>
+      <w:numFmt w:val="decimal"/>
+      <w:lvlText w:val="%4."/>
+      <w:lvlJc w:val="left"/>
+      <w:pPr>
+        <w:ind w:left="3240" w:hanging="360"/>
+      </w:pPr>
+    </w:lvl>
+    <w:lvl w:ilvl="4" w:tplc="04090019" w:tentative="1">
+      <w:start w:val="1"/>
+      <w:numFmt w:val="lowerLetter"/>
+      <w:lvlText w:val="%5."/>
+      <w:lvlJc w:val="left"/>
+      <w:pPr>
+        <w:ind w:left="3960" w:hanging="360"/>
+      </w:pPr>
+    </w:lvl>
+    <w:lvl w:ilvl="5" w:tplc="0409001B" w:tentative="1">
+      <w:start w:val="1"/>
+      <w:numFmt w:val="lowerRoman"/>
+      <w:lvlText w:val="%6."/>
+      <w:lvlJc w:val="right"/>
+      <w:pPr>
+        <w:ind w:left="4680" w:hanging="180"/>
+      </w:pPr>
+    </w:lvl>
+    <w:lvl w:ilvl="6" w:tplc="0409000F" w:tentative="1">
+      <w:start w:val="1"/>
+      <w:numFmt w:val="decimal"/>
+      <w:lvlText w:val="%7."/>
+      <w:lvlJc w:val="left"/>
+      <w:pPr>
+        <w:ind w:left="5400" w:hanging="360"/>
+      </w:pPr>
+    </w:lvl>
+    <w:lvl w:ilvl="7" w:tplc="04090019" w:tentative="1">
+      <w:start w:val="1"/>
+      <w:numFmt w:val="lowerLetter"/>
+      <w:lvlText w:val="%8."/>
+      <w:lvlJc w:val="left"/>
+      <w:pPr>
+        <w:ind w:left="6120" w:hanging="360"/>
+      </w:pPr>
+    </w:lvl>
+    <w:lvl w:ilvl="8" w:tplc="0409001B" w:tentative="1">
+      <w:start w:val="1"/>
+      <w:numFmt w:val="lowerRoman"/>
+      <w:lvlText w:val="%9."/>
+      <w:lvlJc w:val="right"/>
+      <w:pPr>
+        <w:ind w:left="6840" w:hanging="180"/>
+      </w:pPr>
+    </w:lvl>
+  </w:abstractNum>
   <w:num w:numId="1">
     <w:abstractNumId w:val="0"/>
+  </w:num>
+  <w:num w:numId="2">
+    <w:abstractNumId w:val="1"/>
   </w:num>
 </w:numbering>
 </file>

</xml_diff>